<commit_message>
Half of Models done
Updated the gitignore to disable tracking of user files and C# garbage ones. Created classes User Story, Project and Comments for those 2 using table per type design
</commit_message>
<xml_diff>
--- a/AntoanIvaylov_SoftUni_Project_RequirementsManagementApp.docx
+++ b/AntoanIvaylov_SoftUni_Project_RequirementsManagementApp.docx
@@ -1243,19 +1243,7 @@
           <w:rPr>
             <w:rStyle w:val="af3"/>
           </w:rPr>
-          <w:t>foun</w:t>
-        </w:r>
-        <w:r>
-          <w:rPr>
-            <w:rStyle w:val="af3"/>
-          </w:rPr>
-          <w:t>d</w:t>
-        </w:r>
-        <w:r>
-          <w:rPr>
-            <w:rStyle w:val="af3"/>
-          </w:rPr>
-          <w:t xml:space="preserve"> at </w:t>
+          <w:t xml:space="preserve">found at </w:t>
         </w:r>
         <w:r>
           <w:rPr>
@@ -1788,15 +1776,7 @@
         <w:t xml:space="preserve"> the parent requirement</w:t>
       </w:r>
       <w:r>
-        <w:t xml:space="preserve">. </w:t>
-      </w:r>
-      <w:proofErr w:type="gramStart"/>
-      <w:r>
-        <w:t>Thus</w:t>
-      </w:r>
-      <w:proofErr w:type="gramEnd"/>
-      <w:r>
-        <w:t xml:space="preserve"> we can assume that the </w:t>
+        <w:t xml:space="preserve">. Thus we can assume that the </w:t>
       </w:r>
       <w:r>
         <w:rPr>
@@ -1808,19 +1788,11 @@
       <w:r>
         <w:t xml:space="preserve">. </w:t>
       </w:r>
-      <w:proofErr w:type="gramStart"/>
       <w:r>
         <w:rPr>
           <w:highlight w:val="yellow"/>
         </w:rPr>
-        <w:t>Lets</w:t>
-      </w:r>
-      <w:proofErr w:type="gramEnd"/>
-      <w:r>
-        <w:rPr>
-          <w:highlight w:val="yellow"/>
-        </w:rPr>
-        <w:t xml:space="preserve"> go back to the beginning of the paragraph and the statement that the domain changes and so must the analysis. Each requirement must be treated as a subject of change, that is valid until the domain changes – new product is released, feedback from prior version, defects found in development stages, shifts in organizations culture and etc. – in the perfect system there should be a way to keep track of the changes and if </w:t>
+        <w:t xml:space="preserve">Lets go back to the beginning of the paragraph and the statement that the domain changes and so must the analysis. Each requirement must be treated as a subject of change, that is valid until the domain changes – new product is released, feedback from prior version, defects found in development stages, shifts in organizations culture and etc. – in the perfect system there should be a way to keep track of the changes and if </w:t>
       </w:r>
       <w:r>
         <w:rPr>
@@ -1846,7 +1818,6 @@
       <w:r>
         <w:t xml:space="preserve">Another extra feature of the system may be </w:t>
       </w:r>
-      <w:proofErr w:type="gramStart"/>
       <w:r>
         <w:rPr>
           <w:b/>
@@ -1854,7 +1825,6 @@
         </w:rPr>
         <w:t>comment</w:t>
       </w:r>
-      <w:proofErr w:type="gramEnd"/>
       <w:r>
         <w:t xml:space="preserve"> sections, which can be appended for each requirement since the system could provide a room for discussion of the project inside it. </w:t>
       </w:r>
@@ -2040,7 +2010,13 @@
         </w:numPr>
       </w:pPr>
       <w:r>
-        <w:t>The system should support user stories, which can be defined as an Entity having a title, description, creation date, modified date and author.</w:t>
+        <w:t xml:space="preserve">The system should support user stories, which can be defined as an Entity having a title, </w:t>
+      </w:r>
+      <w:r>
+        <w:t>persona, action / desire, argumentation</w:t>
+      </w:r>
+      <w:r>
+        <w:t>, creation date, modified date and author.</w:t>
       </w:r>
     </w:p>
     <w:p>
@@ -2077,15 +2053,7 @@
       </w:pPr>
       <w:r>
         <w:lastRenderedPageBreak/>
-        <w:t xml:space="preserve">If a requirement is a non-functional one, it should also support an acceptance Criteria in the form of text and a metric – pair of metric </w:t>
-      </w:r>
-      <w:proofErr w:type="gramStart"/>
-      <w:r>
-        <w:t>name</w:t>
-      </w:r>
-      <w:proofErr w:type="gramEnd"/>
-      <w:r>
-        <w:t xml:space="preserve"> and expected value.</w:t>
+        <w:t>If a requirement is a non-functional one, it should also support an acceptance Criteria in the form of text and a metric – pair of metric name and expected value.</w:t>
       </w:r>
     </w:p>
     <w:p>
@@ -2163,13 +2131,7 @@
         <w:rPr>
           <w:highlight w:val="yellow"/>
         </w:rPr>
-        <w:t xml:space="preserve">Memento pattern should be used – </w:t>
-      </w:r>
-      <w:r>
-        <w:rPr>
-          <w:highlight w:val="yellow"/>
-        </w:rPr>
-        <w:t>either by storing the transformation and building the inverse one of it, to apply to the modified data or just by keeping track of previous records of the data.</w:t>
+        <w:t>Memento pattern should be used – either by storing the transformation and building the inverse one of it, to apply to the modified data or just by keeping track of previous records of the data.</w:t>
       </w:r>
     </w:p>
     <w:p>

</xml_diff>